<commit_message>
update 14th week DB report
</commit_message>
<xml_diff>
--- a/2-2. DB/과제/14주차/201844050-14.docx
+++ b/2-2. DB/과제/14주차/201844050-14.docx
@@ -972,7 +972,25 @@
           <w:sz w:val="18"/>
           <w:szCs w:val="18"/>
         </w:rPr>
-        <w:t>WHERE comm is null;</w:t>
+        <w:t>WHERE comm is null</w:t>
+      </w:r>
+    </w:p>
+    <w:p>
+      <w:pPr>
+        <w:pStyle w:val="a3"/>
+        <w:rPr>
+          <w:rFonts w:hAnsi="함초롬바탕"/>
+          <w:sz w:val="18"/>
+          <w:szCs w:val="18"/>
+        </w:rPr>
+      </w:pPr>
+      <w:r>
+        <w:rPr>
+          <w:rFonts w:hAnsi="함초롬바탕"/>
+          <w:sz w:val="18"/>
+          <w:szCs w:val="18"/>
+        </w:rPr>
+        <w:t>or comm = 0;</w:t>
       </w:r>
     </w:p>
     <w:p>
@@ -1009,7 +1027,7 @@
         <w:tblLook w:val="04A0" w:firstRow="1" w:lastRow="0" w:firstColumn="1" w:lastColumn="0" w:noHBand="0" w:noVBand="1"/>
       </w:tblPr>
       <w:tblGrid>
-        <w:gridCol w:w="1080"/>
+        <w:gridCol w:w="1020"/>
       </w:tblGrid>
       <w:tr>
         <w:trPr>
@@ -1017,7 +1035,7 @@
         </w:trPr>
         <w:tc>
           <w:tcPr>
-            <w:tcW w:w="1080" w:type="dxa"/>
+            <w:tcW w:w="1020" w:type="dxa"/>
             <w:noWrap/>
             <w:hideMark/>
           </w:tcPr>
@@ -1048,15 +1066,15 @@
         </w:trPr>
         <w:tc>
           <w:tcPr>
-            <w:tcW w:w="1080" w:type="dxa"/>
-            <w:hideMark/>
-          </w:tcPr>
-          <w:p>
-            <w:pPr>
-              <w:pStyle w:val="a3"/>
-              <w:jc w:val="center"/>
-              <w:rPr>
-                <w:rFonts w:hAnsi="함초롬바탕"/>
+            <w:tcW w:w="1020" w:type="dxa"/>
+            <w:hideMark/>
+          </w:tcPr>
+          <w:p>
+            <w:pPr>
+              <w:pStyle w:val="a3"/>
+              <w:jc w:val="center"/>
+              <w:rPr>
+                <w:rFonts w:hAnsi="함초롬바탕" w:hint="eastAsia"/>
                 <w:sz w:val="18"/>
                 <w:szCs w:val="18"/>
               </w:rPr>
@@ -1078,15 +1096,15 @@
         </w:trPr>
         <w:tc>
           <w:tcPr>
-            <w:tcW w:w="1080" w:type="dxa"/>
-            <w:hideMark/>
-          </w:tcPr>
-          <w:p>
-            <w:pPr>
-              <w:pStyle w:val="a3"/>
-              <w:jc w:val="center"/>
-              <w:rPr>
-                <w:rFonts w:hAnsi="함초롬바탕"/>
+            <w:tcW w:w="1020" w:type="dxa"/>
+            <w:hideMark/>
+          </w:tcPr>
+          <w:p>
+            <w:pPr>
+              <w:pStyle w:val="a3"/>
+              <w:jc w:val="center"/>
+              <w:rPr>
+                <w:rFonts w:hAnsi="함초롬바탕" w:hint="eastAsia"/>
                 <w:sz w:val="18"/>
                 <w:szCs w:val="18"/>
               </w:rPr>
@@ -1108,15 +1126,15 @@
         </w:trPr>
         <w:tc>
           <w:tcPr>
-            <w:tcW w:w="1080" w:type="dxa"/>
-            <w:hideMark/>
-          </w:tcPr>
-          <w:p>
-            <w:pPr>
-              <w:pStyle w:val="a3"/>
-              <w:jc w:val="center"/>
-              <w:rPr>
-                <w:rFonts w:hAnsi="함초롬바탕"/>
+            <w:tcW w:w="1020" w:type="dxa"/>
+            <w:hideMark/>
+          </w:tcPr>
+          <w:p>
+            <w:pPr>
+              <w:pStyle w:val="a3"/>
+              <w:jc w:val="center"/>
+              <w:rPr>
+                <w:rFonts w:hAnsi="함초롬바탕" w:hint="eastAsia"/>
                 <w:sz w:val="18"/>
                 <w:szCs w:val="18"/>
               </w:rPr>
@@ -1138,15 +1156,15 @@
         </w:trPr>
         <w:tc>
           <w:tcPr>
-            <w:tcW w:w="1080" w:type="dxa"/>
-            <w:hideMark/>
-          </w:tcPr>
-          <w:p>
-            <w:pPr>
-              <w:pStyle w:val="a3"/>
-              <w:jc w:val="center"/>
-              <w:rPr>
-                <w:rFonts w:hAnsi="함초롬바탕"/>
+            <w:tcW w:w="1020" w:type="dxa"/>
+            <w:hideMark/>
+          </w:tcPr>
+          <w:p>
+            <w:pPr>
+              <w:pStyle w:val="a3"/>
+              <w:jc w:val="center"/>
+              <w:rPr>
+                <w:rFonts w:hAnsi="함초롬바탕" w:hint="eastAsia"/>
                 <w:sz w:val="18"/>
                 <w:szCs w:val="18"/>
               </w:rPr>
@@ -1168,15 +1186,15 @@
         </w:trPr>
         <w:tc>
           <w:tcPr>
-            <w:tcW w:w="1080" w:type="dxa"/>
-            <w:hideMark/>
-          </w:tcPr>
-          <w:p>
-            <w:pPr>
-              <w:pStyle w:val="a3"/>
-              <w:jc w:val="center"/>
-              <w:rPr>
-                <w:rFonts w:hAnsi="함초롬바탕"/>
+            <w:tcW w:w="1020" w:type="dxa"/>
+            <w:hideMark/>
+          </w:tcPr>
+          <w:p>
+            <w:pPr>
+              <w:pStyle w:val="a3"/>
+              <w:jc w:val="center"/>
+              <w:rPr>
+                <w:rFonts w:hAnsi="함초롬바탕" w:hint="eastAsia"/>
                 <w:sz w:val="18"/>
                 <w:szCs w:val="18"/>
               </w:rPr>
@@ -1198,15 +1216,15 @@
         </w:trPr>
         <w:tc>
           <w:tcPr>
-            <w:tcW w:w="1080" w:type="dxa"/>
-            <w:hideMark/>
-          </w:tcPr>
-          <w:p>
-            <w:pPr>
-              <w:pStyle w:val="a3"/>
-              <w:jc w:val="center"/>
-              <w:rPr>
-                <w:rFonts w:hAnsi="함초롬바탕"/>
+            <w:tcW w:w="1020" w:type="dxa"/>
+            <w:hideMark/>
+          </w:tcPr>
+          <w:p>
+            <w:pPr>
+              <w:pStyle w:val="a3"/>
+              <w:jc w:val="center"/>
+              <w:rPr>
+                <w:rFonts w:hAnsi="함초롬바탕" w:hint="eastAsia"/>
                 <w:sz w:val="18"/>
                 <w:szCs w:val="18"/>
               </w:rPr>
@@ -1228,26 +1246,26 @@
         </w:trPr>
         <w:tc>
           <w:tcPr>
-            <w:tcW w:w="1080" w:type="dxa"/>
-            <w:hideMark/>
-          </w:tcPr>
-          <w:p>
-            <w:pPr>
-              <w:pStyle w:val="a3"/>
-              <w:jc w:val="center"/>
-              <w:rPr>
-                <w:rFonts w:hAnsi="함초롬바탕"/>
-                <w:sz w:val="18"/>
-                <w:szCs w:val="18"/>
-              </w:rPr>
-            </w:pPr>
-            <w:r>
-              <w:rPr>
-                <w:rFonts w:hAnsi="함초롬바탕" w:hint="eastAsia"/>
-                <w:sz w:val="18"/>
-                <w:szCs w:val="18"/>
-              </w:rPr>
-              <w:t>ADAMS</w:t>
+            <w:tcW w:w="1020" w:type="dxa"/>
+            <w:hideMark/>
+          </w:tcPr>
+          <w:p>
+            <w:pPr>
+              <w:pStyle w:val="a3"/>
+              <w:jc w:val="center"/>
+              <w:rPr>
+                <w:rFonts w:hAnsi="함초롬바탕" w:hint="eastAsia"/>
+                <w:sz w:val="18"/>
+                <w:szCs w:val="18"/>
+              </w:rPr>
+            </w:pPr>
+            <w:r>
+              <w:rPr>
+                <w:rFonts w:hAnsi="함초롬바탕" w:hint="eastAsia"/>
+                <w:sz w:val="18"/>
+                <w:szCs w:val="18"/>
+              </w:rPr>
+              <w:t>TURNER</w:t>
             </w:r>
           </w:p>
         </w:tc>
@@ -1258,26 +1276,26 @@
         </w:trPr>
         <w:tc>
           <w:tcPr>
-            <w:tcW w:w="1080" w:type="dxa"/>
-            <w:hideMark/>
-          </w:tcPr>
-          <w:p>
-            <w:pPr>
-              <w:pStyle w:val="a3"/>
-              <w:jc w:val="center"/>
-              <w:rPr>
-                <w:rFonts w:hAnsi="함초롬바탕"/>
-                <w:sz w:val="18"/>
-                <w:szCs w:val="18"/>
-              </w:rPr>
-            </w:pPr>
-            <w:r>
-              <w:rPr>
-                <w:rFonts w:hAnsi="함초롬바탕" w:hint="eastAsia"/>
-                <w:sz w:val="18"/>
-                <w:szCs w:val="18"/>
-              </w:rPr>
-              <w:t>JAMES</w:t>
+            <w:tcW w:w="1020" w:type="dxa"/>
+            <w:hideMark/>
+          </w:tcPr>
+          <w:p>
+            <w:pPr>
+              <w:pStyle w:val="a3"/>
+              <w:jc w:val="center"/>
+              <w:rPr>
+                <w:rFonts w:hAnsi="함초롬바탕" w:hint="eastAsia"/>
+                <w:sz w:val="18"/>
+                <w:szCs w:val="18"/>
+              </w:rPr>
+            </w:pPr>
+            <w:r>
+              <w:rPr>
+                <w:rFonts w:hAnsi="함초롬바탕" w:hint="eastAsia"/>
+                <w:sz w:val="18"/>
+                <w:szCs w:val="18"/>
+              </w:rPr>
+              <w:t>ADAMS</w:t>
             </w:r>
           </w:p>
         </w:tc>
@@ -1288,26 +1306,26 @@
         </w:trPr>
         <w:tc>
           <w:tcPr>
-            <w:tcW w:w="1080" w:type="dxa"/>
-            <w:hideMark/>
-          </w:tcPr>
-          <w:p>
-            <w:pPr>
-              <w:pStyle w:val="a3"/>
-              <w:jc w:val="center"/>
-              <w:rPr>
-                <w:rFonts w:hAnsi="함초롬바탕"/>
-                <w:sz w:val="18"/>
-                <w:szCs w:val="18"/>
-              </w:rPr>
-            </w:pPr>
-            <w:r>
-              <w:rPr>
-                <w:rFonts w:hAnsi="함초롬바탕" w:hint="eastAsia"/>
-                <w:sz w:val="18"/>
-                <w:szCs w:val="18"/>
-              </w:rPr>
-              <w:t>FORD</w:t>
+            <w:tcW w:w="1020" w:type="dxa"/>
+            <w:hideMark/>
+          </w:tcPr>
+          <w:p>
+            <w:pPr>
+              <w:pStyle w:val="a3"/>
+              <w:jc w:val="center"/>
+              <w:rPr>
+                <w:rFonts w:hAnsi="함초롬바탕" w:hint="eastAsia"/>
+                <w:sz w:val="18"/>
+                <w:szCs w:val="18"/>
+              </w:rPr>
+            </w:pPr>
+            <w:r>
+              <w:rPr>
+                <w:rFonts w:hAnsi="함초롬바탕" w:hint="eastAsia"/>
+                <w:sz w:val="18"/>
+                <w:szCs w:val="18"/>
+              </w:rPr>
+              <w:t>JAMES</w:t>
             </w:r>
           </w:p>
         </w:tc>
@@ -1318,15 +1336,45 @@
         </w:trPr>
         <w:tc>
           <w:tcPr>
-            <w:tcW w:w="1080" w:type="dxa"/>
-            <w:hideMark/>
-          </w:tcPr>
-          <w:p>
-            <w:pPr>
-              <w:pStyle w:val="a3"/>
-              <w:jc w:val="center"/>
-              <w:rPr>
-                <w:rFonts w:hAnsi="함초롬바탕"/>
+            <w:tcW w:w="1020" w:type="dxa"/>
+            <w:hideMark/>
+          </w:tcPr>
+          <w:p>
+            <w:pPr>
+              <w:pStyle w:val="a3"/>
+              <w:jc w:val="center"/>
+              <w:rPr>
+                <w:rFonts w:hAnsi="함초롬바탕" w:hint="eastAsia"/>
+                <w:sz w:val="18"/>
+                <w:szCs w:val="18"/>
+              </w:rPr>
+            </w:pPr>
+            <w:r>
+              <w:rPr>
+                <w:rFonts w:hAnsi="함초롬바탕" w:hint="eastAsia"/>
+                <w:sz w:val="18"/>
+                <w:szCs w:val="18"/>
+              </w:rPr>
+              <w:t>FORD</w:t>
+            </w:r>
+          </w:p>
+        </w:tc>
+      </w:tr>
+      <w:tr>
+        <w:trPr>
+          <w:trHeight w:val="330"/>
+        </w:trPr>
+        <w:tc>
+          <w:tcPr>
+            <w:tcW w:w="1020" w:type="dxa"/>
+            <w:hideMark/>
+          </w:tcPr>
+          <w:p>
+            <w:pPr>
+              <w:pStyle w:val="a3"/>
+              <w:jc w:val="center"/>
+              <w:rPr>
+                <w:rFonts w:hAnsi="함초롬바탕" w:hint="eastAsia"/>
                 <w:sz w:val="18"/>
                 <w:szCs w:val="18"/>
               </w:rPr>
@@ -6336,16 +6384,8 @@
                 <w:sz w:val="18"/>
                 <w:szCs w:val="18"/>
               </w:rPr>
-              <w:t>790</w:t>
-            </w:r>
-            <w:r>
-              <w:rPr>
-                <w:rFonts w:hAnsi="함초롬바탕" w:hint="eastAsia"/>
-                <w:sz w:val="18"/>
-                <w:szCs w:val="18"/>
-              </w:rPr>
               <w:lastRenderedPageBreak/>
-              <w:t>0</w:t>
+              <w:t>7900</w:t>
             </w:r>
           </w:p>
         </w:tc>
@@ -6370,17 +6410,7 @@
                 <w:sz w:val="18"/>
                 <w:szCs w:val="18"/>
               </w:rPr>
-              <w:lastRenderedPageBreak/>
-              <w:t>JAM</w:t>
-            </w:r>
-            <w:r>
-              <w:rPr>
-                <w:rFonts w:hAnsi="함초롬바탕" w:hint="eastAsia"/>
-                <w:sz w:val="18"/>
-                <w:szCs w:val="18"/>
-              </w:rPr>
-              <w:lastRenderedPageBreak/>
-              <w:t>ES</w:t>
+              <w:t>JAMES</w:t>
             </w:r>
           </w:p>
         </w:tc>
@@ -6405,17 +6435,7 @@
                 <w:sz w:val="18"/>
                 <w:szCs w:val="18"/>
               </w:rPr>
-              <w:lastRenderedPageBreak/>
-              <w:t>CLER</w:t>
-            </w:r>
-            <w:r>
-              <w:rPr>
-                <w:rFonts w:hAnsi="함초롬바탕" w:hint="eastAsia"/>
-                <w:sz w:val="18"/>
-                <w:szCs w:val="18"/>
-              </w:rPr>
-              <w:lastRenderedPageBreak/>
-              <w:t>K</w:t>
+              <w:t>CLERK</w:t>
             </w:r>
           </w:p>
         </w:tc>
@@ -6440,17 +6460,7 @@
                 <w:sz w:val="18"/>
                 <w:szCs w:val="18"/>
               </w:rPr>
-              <w:lastRenderedPageBreak/>
-              <w:t>76</w:t>
-            </w:r>
-            <w:r>
-              <w:rPr>
-                <w:rFonts w:hAnsi="함초롬바탕" w:hint="eastAsia"/>
-                <w:sz w:val="18"/>
-                <w:szCs w:val="18"/>
-              </w:rPr>
-              <w:lastRenderedPageBreak/>
-              <w:t>98</w:t>
+              <w:t>7698</w:t>
             </w:r>
           </w:p>
         </w:tc>
@@ -6475,17 +6485,7 @@
                 <w:sz w:val="18"/>
                 <w:szCs w:val="18"/>
               </w:rPr>
-              <w:lastRenderedPageBreak/>
-              <w:t>1981-</w:t>
-            </w:r>
-            <w:r>
-              <w:rPr>
-                <w:rFonts w:hAnsi="함초롬바탕" w:hint="eastAsia"/>
-                <w:sz w:val="18"/>
-                <w:szCs w:val="18"/>
-              </w:rPr>
-              <w:lastRenderedPageBreak/>
-              <w:t>12-03</w:t>
+              <w:t>1981-12-03</w:t>
             </w:r>
           </w:p>
         </w:tc>
@@ -6510,17 +6510,7 @@
                 <w:sz w:val="18"/>
                 <w:szCs w:val="18"/>
               </w:rPr>
-              <w:lastRenderedPageBreak/>
-              <w:t>95</w:t>
-            </w:r>
-            <w:r>
-              <w:rPr>
-                <w:rFonts w:hAnsi="함초롬바탕" w:hint="eastAsia"/>
-                <w:sz w:val="18"/>
-                <w:szCs w:val="18"/>
-              </w:rPr>
-              <w:lastRenderedPageBreak/>
-              <w:t>0</w:t>
+              <w:t>950</w:t>
             </w:r>
           </w:p>
         </w:tc>
@@ -13344,7 +13334,7 @@
           <w:sz w:val="18"/>
           <w:szCs w:val="18"/>
         </w:rPr>
-        <w:t>SELECT dname, loc, count(*)</w:t>
+        <w:t>SELECT dname, job, loc, count(*)</w:t>
       </w:r>
     </w:p>
     <w:p>
@@ -13416,7 +13406,7 @@
           <w:sz w:val="18"/>
           <w:szCs w:val="18"/>
         </w:rPr>
-        <w:t>GROUP BY dname, loc;</w:t>
+        <w:t>GROUP BY dname, job, loc;</w:t>
       </w:r>
     </w:p>
     <w:p>
@@ -13454,6 +13444,7 @@
       </w:tblPr>
       <w:tblGrid>
         <w:gridCol w:w="1280"/>
+        <w:gridCol w:w="1340"/>
         <w:gridCol w:w="1200"/>
         <w:gridCol w:w="1100"/>
       </w:tblGrid>
@@ -13489,6 +13480,32 @@
         </w:tc>
         <w:tc>
           <w:tcPr>
+            <w:tcW w:w="1340" w:type="dxa"/>
+            <w:noWrap/>
+            <w:hideMark/>
+          </w:tcPr>
+          <w:p>
+            <w:pPr>
+              <w:pStyle w:val="a3"/>
+              <w:jc w:val="center"/>
+              <w:rPr>
+                <w:rFonts w:hAnsi="함초롬바탕" w:hint="eastAsia"/>
+                <w:sz w:val="18"/>
+                <w:szCs w:val="18"/>
+              </w:rPr>
+            </w:pPr>
+            <w:r>
+              <w:rPr>
+                <w:rFonts w:hAnsi="함초롬바탕" w:hint="eastAsia"/>
+                <w:sz w:val="18"/>
+                <w:szCs w:val="18"/>
+              </w:rPr>
+              <w:t>job</w:t>
+            </w:r>
+          </w:p>
+        </w:tc>
+        <w:tc>
+          <w:tcPr>
             <w:tcW w:w="1200" w:type="dxa"/>
             <w:noWrap/>
             <w:hideMark/>
@@ -13498,7 +13515,7 @@
               <w:pStyle w:val="a3"/>
               <w:jc w:val="center"/>
               <w:rPr>
-                <w:rFonts w:hAnsi="함초롬바탕"/>
+                <w:rFonts w:hAnsi="함초롬바탕" w:hint="eastAsia"/>
                 <w:sz w:val="18"/>
                 <w:szCs w:val="18"/>
               </w:rPr>
@@ -13524,18 +13541,18 @@
               <w:pStyle w:val="a3"/>
               <w:jc w:val="center"/>
               <w:rPr>
-                <w:rFonts w:hAnsi="함초롬바탕"/>
-                <w:sz w:val="18"/>
-                <w:szCs w:val="18"/>
-              </w:rPr>
-            </w:pPr>
-            <w:r>
-              <w:rPr>
-                <w:rFonts w:hAnsi="함초롬바탕" w:hint="eastAsia"/>
-                <w:sz w:val="18"/>
-                <w:szCs w:val="18"/>
-              </w:rPr>
-              <w:t>Expr1002</w:t>
+                <w:rFonts w:hAnsi="함초롬바탕" w:hint="eastAsia"/>
+                <w:sz w:val="18"/>
+                <w:szCs w:val="18"/>
+              </w:rPr>
+            </w:pPr>
+            <w:r>
+              <w:rPr>
+                <w:rFonts w:hAnsi="함초롬바탕" w:hint="eastAsia"/>
+                <w:sz w:val="18"/>
+                <w:szCs w:val="18"/>
+              </w:rPr>
+              <w:t>Expr1003</w:t>
             </w:r>
           </w:p>
         </w:tc>
@@ -13554,7 +13571,7 @@
               <w:pStyle w:val="a3"/>
               <w:jc w:val="center"/>
               <w:rPr>
-                <w:rFonts w:hAnsi="함초롬바탕"/>
+                <w:rFonts w:hAnsi="함초롬바탕" w:hint="eastAsia"/>
                 <w:sz w:val="18"/>
                 <w:szCs w:val="18"/>
               </w:rPr>
@@ -13571,6 +13588,31 @@
         </w:tc>
         <w:tc>
           <w:tcPr>
+            <w:tcW w:w="1340" w:type="dxa"/>
+            <w:hideMark/>
+          </w:tcPr>
+          <w:p>
+            <w:pPr>
+              <w:pStyle w:val="a3"/>
+              <w:jc w:val="center"/>
+              <w:rPr>
+                <w:rFonts w:hAnsi="함초롬바탕" w:hint="eastAsia"/>
+                <w:sz w:val="18"/>
+                <w:szCs w:val="18"/>
+              </w:rPr>
+            </w:pPr>
+            <w:r>
+              <w:rPr>
+                <w:rFonts w:hAnsi="함초롬바탕" w:hint="eastAsia"/>
+                <w:sz w:val="18"/>
+                <w:szCs w:val="18"/>
+              </w:rPr>
+              <w:t>ANALYST</w:t>
+            </w:r>
+          </w:p>
+        </w:tc>
+        <w:tc>
+          <w:tcPr>
             <w:tcW w:w="1200" w:type="dxa"/>
             <w:hideMark/>
           </w:tcPr>
@@ -13579,7 +13621,7 @@
               <w:pStyle w:val="a3"/>
               <w:jc w:val="center"/>
               <w:rPr>
-                <w:rFonts w:hAnsi="함초롬바탕"/>
+                <w:rFonts w:hAnsi="함초롬바탕" w:hint="eastAsia"/>
                 <w:sz w:val="18"/>
                 <w:szCs w:val="18"/>
               </w:rPr>
@@ -13604,18 +13646,18 @@
               <w:pStyle w:val="a3"/>
               <w:jc w:val="center"/>
               <w:rPr>
-                <w:rFonts w:hAnsi="함초롬바탕"/>
-                <w:sz w:val="18"/>
-                <w:szCs w:val="18"/>
-              </w:rPr>
-            </w:pPr>
-            <w:r>
-              <w:rPr>
-                <w:rFonts w:hAnsi="함초롬바탕" w:hint="eastAsia"/>
-                <w:sz w:val="18"/>
-                <w:szCs w:val="18"/>
-              </w:rPr>
-              <w:t>5</w:t>
+                <w:rFonts w:hAnsi="함초롬바탕" w:hint="eastAsia"/>
+                <w:sz w:val="18"/>
+                <w:szCs w:val="18"/>
+              </w:rPr>
+            </w:pPr>
+            <w:r>
+              <w:rPr>
+                <w:rFonts w:hAnsi="함초롬바탕" w:hint="eastAsia"/>
+                <w:sz w:val="18"/>
+                <w:szCs w:val="18"/>
+              </w:rPr>
+              <w:t>2</w:t>
             </w:r>
           </w:p>
         </w:tc>
@@ -13634,7 +13676,217 @@
               <w:pStyle w:val="a3"/>
               <w:jc w:val="center"/>
               <w:rPr>
-                <w:rFonts w:hAnsi="함초롬바탕"/>
+                <w:rFonts w:hAnsi="함초롬바탕" w:hint="eastAsia"/>
+                <w:sz w:val="18"/>
+                <w:szCs w:val="18"/>
+              </w:rPr>
+            </w:pPr>
+            <w:r>
+              <w:rPr>
+                <w:rFonts w:hAnsi="함초롬바탕" w:hint="eastAsia"/>
+                <w:sz w:val="18"/>
+                <w:szCs w:val="18"/>
+              </w:rPr>
+              <w:t>RESEARCH</w:t>
+            </w:r>
+          </w:p>
+        </w:tc>
+        <w:tc>
+          <w:tcPr>
+            <w:tcW w:w="1340" w:type="dxa"/>
+            <w:hideMark/>
+          </w:tcPr>
+          <w:p>
+            <w:pPr>
+              <w:pStyle w:val="a3"/>
+              <w:jc w:val="center"/>
+              <w:rPr>
+                <w:rFonts w:hAnsi="함초롬바탕" w:hint="eastAsia"/>
+                <w:sz w:val="18"/>
+                <w:szCs w:val="18"/>
+              </w:rPr>
+            </w:pPr>
+            <w:r>
+              <w:rPr>
+                <w:rFonts w:hAnsi="함초롬바탕" w:hint="eastAsia"/>
+                <w:sz w:val="18"/>
+                <w:szCs w:val="18"/>
+              </w:rPr>
+              <w:t>CLERK</w:t>
+            </w:r>
+          </w:p>
+        </w:tc>
+        <w:tc>
+          <w:tcPr>
+            <w:tcW w:w="1200" w:type="dxa"/>
+            <w:hideMark/>
+          </w:tcPr>
+          <w:p>
+            <w:pPr>
+              <w:pStyle w:val="a3"/>
+              <w:jc w:val="center"/>
+              <w:rPr>
+                <w:rFonts w:hAnsi="함초롬바탕" w:hint="eastAsia"/>
+                <w:sz w:val="18"/>
+                <w:szCs w:val="18"/>
+              </w:rPr>
+            </w:pPr>
+            <w:r>
+              <w:rPr>
+                <w:rFonts w:hAnsi="함초롬바탕" w:hint="eastAsia"/>
+                <w:sz w:val="18"/>
+                <w:szCs w:val="18"/>
+              </w:rPr>
+              <w:t>DALLAS</w:t>
+            </w:r>
+          </w:p>
+        </w:tc>
+        <w:tc>
+          <w:tcPr>
+            <w:tcW w:w="1100" w:type="dxa"/>
+            <w:hideMark/>
+          </w:tcPr>
+          <w:p>
+            <w:pPr>
+              <w:pStyle w:val="a3"/>
+              <w:jc w:val="center"/>
+              <w:rPr>
+                <w:rFonts w:hAnsi="함초롬바탕" w:hint="eastAsia"/>
+                <w:sz w:val="18"/>
+                <w:szCs w:val="18"/>
+              </w:rPr>
+            </w:pPr>
+            <w:r>
+              <w:rPr>
+                <w:rFonts w:hAnsi="함초롬바탕" w:hint="eastAsia"/>
+                <w:sz w:val="18"/>
+                <w:szCs w:val="18"/>
+              </w:rPr>
+              <w:t>2</w:t>
+            </w:r>
+          </w:p>
+        </w:tc>
+      </w:tr>
+      <w:tr>
+        <w:trPr>
+          <w:trHeight w:val="330"/>
+        </w:trPr>
+        <w:tc>
+          <w:tcPr>
+            <w:tcW w:w="1280" w:type="dxa"/>
+            <w:hideMark/>
+          </w:tcPr>
+          <w:p>
+            <w:pPr>
+              <w:pStyle w:val="a3"/>
+              <w:jc w:val="center"/>
+              <w:rPr>
+                <w:rFonts w:hAnsi="함초롬바탕" w:hint="eastAsia"/>
+                <w:sz w:val="18"/>
+                <w:szCs w:val="18"/>
+              </w:rPr>
+            </w:pPr>
+            <w:r>
+              <w:rPr>
+                <w:rFonts w:hAnsi="함초롬바탕" w:hint="eastAsia"/>
+                <w:sz w:val="18"/>
+                <w:szCs w:val="18"/>
+              </w:rPr>
+              <w:t>RESEARCH</w:t>
+            </w:r>
+          </w:p>
+        </w:tc>
+        <w:tc>
+          <w:tcPr>
+            <w:tcW w:w="1340" w:type="dxa"/>
+            <w:hideMark/>
+          </w:tcPr>
+          <w:p>
+            <w:pPr>
+              <w:pStyle w:val="a3"/>
+              <w:jc w:val="center"/>
+              <w:rPr>
+                <w:rFonts w:hAnsi="함초롬바탕" w:hint="eastAsia"/>
+                <w:sz w:val="18"/>
+                <w:szCs w:val="18"/>
+              </w:rPr>
+            </w:pPr>
+            <w:r>
+              <w:rPr>
+                <w:rFonts w:hAnsi="함초롬바탕" w:hint="eastAsia"/>
+                <w:sz w:val="18"/>
+                <w:szCs w:val="18"/>
+              </w:rPr>
+              <w:t>MANAGER</w:t>
+            </w:r>
+          </w:p>
+        </w:tc>
+        <w:tc>
+          <w:tcPr>
+            <w:tcW w:w="1200" w:type="dxa"/>
+            <w:hideMark/>
+          </w:tcPr>
+          <w:p>
+            <w:pPr>
+              <w:pStyle w:val="a3"/>
+              <w:jc w:val="center"/>
+              <w:rPr>
+                <w:rFonts w:hAnsi="함초롬바탕" w:hint="eastAsia"/>
+                <w:sz w:val="18"/>
+                <w:szCs w:val="18"/>
+              </w:rPr>
+            </w:pPr>
+            <w:r>
+              <w:rPr>
+                <w:rFonts w:hAnsi="함초롬바탕" w:hint="eastAsia"/>
+                <w:sz w:val="18"/>
+                <w:szCs w:val="18"/>
+              </w:rPr>
+              <w:t>DALLAS</w:t>
+            </w:r>
+          </w:p>
+        </w:tc>
+        <w:tc>
+          <w:tcPr>
+            <w:tcW w:w="1100" w:type="dxa"/>
+            <w:hideMark/>
+          </w:tcPr>
+          <w:p>
+            <w:pPr>
+              <w:pStyle w:val="a3"/>
+              <w:jc w:val="center"/>
+              <w:rPr>
+                <w:rFonts w:hAnsi="함초롬바탕" w:hint="eastAsia"/>
+                <w:sz w:val="18"/>
+                <w:szCs w:val="18"/>
+              </w:rPr>
+            </w:pPr>
+            <w:r>
+              <w:rPr>
+                <w:rFonts w:hAnsi="함초롬바탕" w:hint="eastAsia"/>
+                <w:sz w:val="18"/>
+                <w:szCs w:val="18"/>
+              </w:rPr>
+              <w:t>1</w:t>
+            </w:r>
+          </w:p>
+        </w:tc>
+      </w:tr>
+      <w:tr>
+        <w:trPr>
+          <w:trHeight w:val="330"/>
+        </w:trPr>
+        <w:tc>
+          <w:tcPr>
+            <w:tcW w:w="1280" w:type="dxa"/>
+            <w:hideMark/>
+          </w:tcPr>
+          <w:p>
+            <w:pPr>
+              <w:pStyle w:val="a3"/>
+              <w:jc w:val="center"/>
+              <w:rPr>
+                <w:rFonts w:hAnsi="함초롬바탕" w:hint="eastAsia"/>
                 <w:sz w:val="18"/>
                 <w:szCs w:val="18"/>
               </w:rPr>
@@ -13651,6 +13903,31 @@
         </w:tc>
         <w:tc>
           <w:tcPr>
+            <w:tcW w:w="1340" w:type="dxa"/>
+            <w:hideMark/>
+          </w:tcPr>
+          <w:p>
+            <w:pPr>
+              <w:pStyle w:val="a3"/>
+              <w:jc w:val="center"/>
+              <w:rPr>
+                <w:rFonts w:hAnsi="함초롬바탕" w:hint="eastAsia"/>
+                <w:sz w:val="18"/>
+                <w:szCs w:val="18"/>
+              </w:rPr>
+            </w:pPr>
+            <w:r>
+              <w:rPr>
+                <w:rFonts w:hAnsi="함초롬바탕" w:hint="eastAsia"/>
+                <w:sz w:val="18"/>
+                <w:szCs w:val="18"/>
+              </w:rPr>
+              <w:t>CLERK</w:t>
+            </w:r>
+          </w:p>
+        </w:tc>
+        <w:tc>
+          <w:tcPr>
             <w:tcW w:w="1200" w:type="dxa"/>
             <w:hideMark/>
           </w:tcPr>
@@ -13659,7 +13936,7 @@
               <w:pStyle w:val="a3"/>
               <w:jc w:val="center"/>
               <w:rPr>
-                <w:rFonts w:hAnsi="함초롬바탕"/>
+                <w:rFonts w:hAnsi="함초롬바탕" w:hint="eastAsia"/>
                 <w:sz w:val="18"/>
                 <w:szCs w:val="18"/>
               </w:rPr>
@@ -13684,18 +13961,228 @@
               <w:pStyle w:val="a3"/>
               <w:jc w:val="center"/>
               <w:rPr>
-                <w:rFonts w:hAnsi="함초롬바탕"/>
-                <w:sz w:val="18"/>
-                <w:szCs w:val="18"/>
-              </w:rPr>
-            </w:pPr>
-            <w:r>
-              <w:rPr>
-                <w:rFonts w:hAnsi="함초롬바탕" w:hint="eastAsia"/>
-                <w:sz w:val="18"/>
-                <w:szCs w:val="18"/>
-              </w:rPr>
-              <w:t>6</w:t>
+                <w:rFonts w:hAnsi="함초롬바탕" w:hint="eastAsia"/>
+                <w:sz w:val="18"/>
+                <w:szCs w:val="18"/>
+              </w:rPr>
+            </w:pPr>
+            <w:r>
+              <w:rPr>
+                <w:rFonts w:hAnsi="함초롬바탕" w:hint="eastAsia"/>
+                <w:sz w:val="18"/>
+                <w:szCs w:val="18"/>
+              </w:rPr>
+              <w:t>1</w:t>
+            </w:r>
+          </w:p>
+        </w:tc>
+      </w:tr>
+      <w:tr>
+        <w:trPr>
+          <w:trHeight w:val="330"/>
+        </w:trPr>
+        <w:tc>
+          <w:tcPr>
+            <w:tcW w:w="1280" w:type="dxa"/>
+            <w:hideMark/>
+          </w:tcPr>
+          <w:p>
+            <w:pPr>
+              <w:pStyle w:val="a3"/>
+              <w:jc w:val="center"/>
+              <w:rPr>
+                <w:rFonts w:hAnsi="함초롬바탕" w:hint="eastAsia"/>
+                <w:sz w:val="18"/>
+                <w:szCs w:val="18"/>
+              </w:rPr>
+            </w:pPr>
+            <w:r>
+              <w:rPr>
+                <w:rFonts w:hAnsi="함초롬바탕" w:hint="eastAsia"/>
+                <w:sz w:val="18"/>
+                <w:szCs w:val="18"/>
+              </w:rPr>
+              <w:t>SALES</w:t>
+            </w:r>
+          </w:p>
+        </w:tc>
+        <w:tc>
+          <w:tcPr>
+            <w:tcW w:w="1340" w:type="dxa"/>
+            <w:hideMark/>
+          </w:tcPr>
+          <w:p>
+            <w:pPr>
+              <w:pStyle w:val="a3"/>
+              <w:jc w:val="center"/>
+              <w:rPr>
+                <w:rFonts w:hAnsi="함초롬바탕" w:hint="eastAsia"/>
+                <w:sz w:val="18"/>
+                <w:szCs w:val="18"/>
+              </w:rPr>
+            </w:pPr>
+            <w:r>
+              <w:rPr>
+                <w:rFonts w:hAnsi="함초롬바탕" w:hint="eastAsia"/>
+                <w:sz w:val="18"/>
+                <w:szCs w:val="18"/>
+              </w:rPr>
+              <w:t>MANAGER</w:t>
+            </w:r>
+          </w:p>
+        </w:tc>
+        <w:tc>
+          <w:tcPr>
+            <w:tcW w:w="1200" w:type="dxa"/>
+            <w:hideMark/>
+          </w:tcPr>
+          <w:p>
+            <w:pPr>
+              <w:pStyle w:val="a3"/>
+              <w:jc w:val="center"/>
+              <w:rPr>
+                <w:rFonts w:hAnsi="함초롬바탕" w:hint="eastAsia"/>
+                <w:sz w:val="18"/>
+                <w:szCs w:val="18"/>
+              </w:rPr>
+            </w:pPr>
+            <w:r>
+              <w:rPr>
+                <w:rFonts w:hAnsi="함초롬바탕" w:hint="eastAsia"/>
+                <w:sz w:val="18"/>
+                <w:szCs w:val="18"/>
+              </w:rPr>
+              <w:t>CHICAGO</w:t>
+            </w:r>
+          </w:p>
+        </w:tc>
+        <w:tc>
+          <w:tcPr>
+            <w:tcW w:w="1100" w:type="dxa"/>
+            <w:hideMark/>
+          </w:tcPr>
+          <w:p>
+            <w:pPr>
+              <w:pStyle w:val="a3"/>
+              <w:jc w:val="center"/>
+              <w:rPr>
+                <w:rFonts w:hAnsi="함초롬바탕" w:hint="eastAsia"/>
+                <w:sz w:val="18"/>
+                <w:szCs w:val="18"/>
+              </w:rPr>
+            </w:pPr>
+            <w:r>
+              <w:rPr>
+                <w:rFonts w:hAnsi="함초롬바탕" w:hint="eastAsia"/>
+                <w:sz w:val="18"/>
+                <w:szCs w:val="18"/>
+              </w:rPr>
+              <w:t>1</w:t>
+            </w:r>
+          </w:p>
+        </w:tc>
+      </w:tr>
+      <w:tr>
+        <w:trPr>
+          <w:trHeight w:val="330"/>
+        </w:trPr>
+        <w:tc>
+          <w:tcPr>
+            <w:tcW w:w="1280" w:type="dxa"/>
+            <w:hideMark/>
+          </w:tcPr>
+          <w:p>
+            <w:pPr>
+              <w:pStyle w:val="a3"/>
+              <w:jc w:val="center"/>
+              <w:rPr>
+                <w:rFonts w:hAnsi="함초롬바탕" w:hint="eastAsia"/>
+                <w:sz w:val="18"/>
+                <w:szCs w:val="18"/>
+              </w:rPr>
+            </w:pPr>
+            <w:r>
+              <w:rPr>
+                <w:rFonts w:hAnsi="함초롬바탕" w:hint="eastAsia"/>
+                <w:sz w:val="18"/>
+                <w:szCs w:val="18"/>
+              </w:rPr>
+              <w:t>SALES</w:t>
+            </w:r>
+          </w:p>
+        </w:tc>
+        <w:tc>
+          <w:tcPr>
+            <w:tcW w:w="1340" w:type="dxa"/>
+            <w:hideMark/>
+          </w:tcPr>
+          <w:p>
+            <w:pPr>
+              <w:pStyle w:val="a3"/>
+              <w:jc w:val="center"/>
+              <w:rPr>
+                <w:rFonts w:hAnsi="함초롬바탕" w:hint="eastAsia"/>
+                <w:sz w:val="18"/>
+                <w:szCs w:val="18"/>
+              </w:rPr>
+            </w:pPr>
+            <w:r>
+              <w:rPr>
+                <w:rFonts w:hAnsi="함초롬바탕" w:hint="eastAsia"/>
+                <w:sz w:val="18"/>
+                <w:szCs w:val="18"/>
+              </w:rPr>
+              <w:t>SALESMAN</w:t>
+            </w:r>
+          </w:p>
+        </w:tc>
+        <w:tc>
+          <w:tcPr>
+            <w:tcW w:w="1200" w:type="dxa"/>
+            <w:hideMark/>
+          </w:tcPr>
+          <w:p>
+            <w:pPr>
+              <w:pStyle w:val="a3"/>
+              <w:jc w:val="center"/>
+              <w:rPr>
+                <w:rFonts w:hAnsi="함초롬바탕" w:hint="eastAsia"/>
+                <w:sz w:val="18"/>
+                <w:szCs w:val="18"/>
+              </w:rPr>
+            </w:pPr>
+            <w:r>
+              <w:rPr>
+                <w:rFonts w:hAnsi="함초롬바탕" w:hint="eastAsia"/>
+                <w:sz w:val="18"/>
+                <w:szCs w:val="18"/>
+              </w:rPr>
+              <w:t>CHICAGO</w:t>
+            </w:r>
+          </w:p>
+        </w:tc>
+        <w:tc>
+          <w:tcPr>
+            <w:tcW w:w="1100" w:type="dxa"/>
+            <w:hideMark/>
+          </w:tcPr>
+          <w:p>
+            <w:pPr>
+              <w:pStyle w:val="a3"/>
+              <w:jc w:val="center"/>
+              <w:rPr>
+                <w:rFonts w:hAnsi="함초롬바탕" w:hint="eastAsia"/>
+                <w:sz w:val="18"/>
+                <w:szCs w:val="18"/>
+              </w:rPr>
+            </w:pPr>
+            <w:r>
+              <w:rPr>
+                <w:rFonts w:hAnsi="함초롬바탕" w:hint="eastAsia"/>
+                <w:sz w:val="18"/>
+                <w:szCs w:val="18"/>
+              </w:rPr>
+              <w:t>4</w:t>
             </w:r>
           </w:p>
         </w:tc>
@@ -17492,7 +17979,6 @@
   <w:style w:type="character" w:default="1" w:styleId="a0">
     <w:name w:val="Default Paragraph Font"/>
     <w:uiPriority w:val="1"/>
-    <w:semiHidden/>
     <w:unhideWhenUsed/>
   </w:style>
   <w:style w:type="table" w:default="1" w:styleId="a1">

</xml_diff>